<commit_message>
Updated Configuration Management details
</commit_message>
<xml_diff>
--- a/Project Planning/Project Plan.docx
+++ b/Project Planning/Project Plan.docx
@@ -10,7 +10,7 @@
     <w:tbl>
       <w:tblPr>
         <w:tblpPr w:leftFromText="180" w:rightFromText="180" w:vertAnchor="page" w:horzAnchor="margin" w:tblpXSpec="center" w:tblpY="2251"/>
-        <w:tblW w:w="9558" w:type="dxa"/>
+        <w:tblW w:w="9576" w:type="dxa"/>
         <w:tblBorders>
           <w:top w:val="single" w:sz="8" w:space="0" w:color="4BACC6"/>
           <w:left w:val="single" w:sz="8" w:space="0" w:color="4BACC6"/>
@@ -22,9 +22,10 @@
         <w:tblLook w:val="04A0"/>
       </w:tblPr>
       <w:tblGrid>
-        <w:gridCol w:w="2261"/>
-        <w:gridCol w:w="5317"/>
-        <w:gridCol w:w="1980"/>
+        <w:gridCol w:w="1963"/>
+        <w:gridCol w:w="4337"/>
+        <w:gridCol w:w="1552"/>
+        <w:gridCol w:w="1724"/>
       </w:tblGrid>
       <w:tr>
         <w:trPr>
@@ -32,7 +33,7 @@
         </w:trPr>
         <w:tc>
           <w:tcPr>
-            <w:tcW w:w="2261" w:type="dxa"/>
+            <w:tcW w:w="1963" w:type="dxa"/>
             <w:tcBorders>
               <w:top w:val="single" w:sz="8" w:space="0" w:color="4BACC6" w:themeColor="accent5"/>
               <w:left w:val="single" w:sz="8" w:space="0" w:color="4BACC6" w:themeColor="accent5"/>
@@ -60,7 +61,7 @@
         </w:tc>
         <w:tc>
           <w:tcPr>
-            <w:tcW w:w="5317" w:type="dxa"/>
+            <w:tcW w:w="4337" w:type="dxa"/>
             <w:tcBorders>
               <w:top w:val="single" w:sz="8" w:space="0" w:color="4BACC6" w:themeColor="accent5"/>
               <w:left w:val="single" w:sz="8" w:space="0" w:color="4BACC6" w:themeColor="accent5"/>
@@ -88,7 +89,7 @@
         </w:tc>
         <w:tc>
           <w:tcPr>
-            <w:tcW w:w="1980" w:type="dxa"/>
+            <w:tcW w:w="1552" w:type="dxa"/>
             <w:tcBorders>
               <w:top w:val="single" w:sz="8" w:space="0" w:color="4BACC6" w:themeColor="accent5"/>
               <w:left w:val="single" w:sz="8" w:space="0" w:color="4BACC6" w:themeColor="accent5"/>
@@ -110,6 +111,34 @@
                 <w:b/>
                 <w:bCs/>
               </w:rPr>
+              <w:t>Date</w:t>
+            </w:r>
+          </w:p>
+        </w:tc>
+        <w:tc>
+          <w:tcPr>
+            <w:tcW w:w="1724" w:type="dxa"/>
+            <w:tcBorders>
+              <w:top w:val="single" w:sz="8" w:space="0" w:color="4BACC6" w:themeColor="accent5"/>
+              <w:left w:val="single" w:sz="8" w:space="0" w:color="4BACC6" w:themeColor="accent5"/>
+              <w:bottom w:val="single" w:sz="18" w:space="0" w:color="4BACC6" w:themeColor="accent5"/>
+              <w:right w:val="single" w:sz="8" w:space="0" w:color="4BACC6" w:themeColor="accent5"/>
+            </w:tcBorders>
+          </w:tcPr>
+          <w:p>
+            <w:pPr>
+              <w:rPr>
+                <w:rFonts w:asciiTheme="majorHAnsi" w:eastAsiaTheme="majorEastAsia" w:hAnsiTheme="majorHAnsi" w:cstheme="majorBidi"/>
+                <w:b/>
+                <w:bCs/>
+              </w:rPr>
+            </w:pPr>
+            <w:r>
+              <w:rPr>
+                <w:rFonts w:asciiTheme="majorHAnsi" w:eastAsiaTheme="majorEastAsia" w:hAnsiTheme="majorHAnsi" w:cstheme="majorBidi"/>
+                <w:b/>
+                <w:bCs/>
+              </w:rPr>
               <w:t>Version</w:t>
             </w:r>
           </w:p>
@@ -121,7 +150,7 @@
         </w:trPr>
         <w:tc>
           <w:tcPr>
-            <w:tcW w:w="2261" w:type="dxa"/>
+            <w:tcW w:w="1963" w:type="dxa"/>
             <w:tcBorders>
               <w:top w:val="single" w:sz="8" w:space="0" w:color="4BACC6" w:themeColor="accent5"/>
               <w:left w:val="single" w:sz="8" w:space="0" w:color="4BACC6" w:themeColor="accent5"/>
@@ -150,7 +179,7 @@
         </w:tc>
         <w:tc>
           <w:tcPr>
-            <w:tcW w:w="5317" w:type="dxa"/>
+            <w:tcW w:w="4337" w:type="dxa"/>
             <w:tcBorders>
               <w:top w:val="single" w:sz="8" w:space="0" w:color="4BACC6" w:themeColor="accent5"/>
               <w:left w:val="single" w:sz="8" w:space="0" w:color="4BACC6" w:themeColor="accent5"/>
@@ -167,7 +196,7 @@
         </w:tc>
         <w:tc>
           <w:tcPr>
-            <w:tcW w:w="1980" w:type="dxa"/>
+            <w:tcW w:w="1552" w:type="dxa"/>
             <w:tcBorders>
               <w:top w:val="single" w:sz="8" w:space="0" w:color="4BACC6" w:themeColor="accent5"/>
               <w:left w:val="single" w:sz="8" w:space="0" w:color="4BACC6" w:themeColor="accent5"/>
@@ -178,67 +207,13 @@
           </w:tcPr>
           <w:p>
             <w:r>
-              <w:t>0.0.1</w:t>
-            </w:r>
-          </w:p>
-        </w:tc>
-      </w:tr>
-      <w:tr>
-        <w:trPr>
-          <w:trHeight w:val="243"/>
-        </w:trPr>
-        <w:tc>
-          <w:tcPr>
-            <w:tcW w:w="2261" w:type="dxa"/>
-            <w:tcBorders>
-              <w:top w:val="single" w:sz="8" w:space="0" w:color="4BACC6" w:themeColor="accent5"/>
-              <w:left w:val="single" w:sz="8" w:space="0" w:color="4BACC6" w:themeColor="accent5"/>
-              <w:bottom w:val="single" w:sz="8" w:space="0" w:color="4BACC6" w:themeColor="accent5"/>
-              <w:right w:val="single" w:sz="8" w:space="0" w:color="4BACC6" w:themeColor="accent5"/>
-            </w:tcBorders>
-          </w:tcPr>
-          <w:p>
-            <w:pPr>
-              <w:rPr>
-                <w:rFonts w:asciiTheme="majorHAnsi" w:eastAsiaTheme="majorEastAsia" w:hAnsiTheme="majorHAnsi" w:cstheme="majorBidi"/>
-                <w:b/>
-                <w:bCs/>
-              </w:rPr>
-            </w:pPr>
-          </w:p>
-        </w:tc>
-        <w:tc>
-          <w:tcPr>
-            <w:tcW w:w="5317" w:type="dxa"/>
-            <w:tcBorders>
-              <w:top w:val="single" w:sz="8" w:space="0" w:color="4BACC6" w:themeColor="accent5"/>
-              <w:left w:val="single" w:sz="8" w:space="0" w:color="4BACC6" w:themeColor="accent5"/>
-              <w:bottom w:val="single" w:sz="8" w:space="0" w:color="4BACC6" w:themeColor="accent5"/>
-              <w:right w:val="single" w:sz="8" w:space="0" w:color="4BACC6" w:themeColor="accent5"/>
-            </w:tcBorders>
-          </w:tcPr>
-          <w:p/>
-        </w:tc>
-        <w:tc>
-          <w:tcPr>
-            <w:tcW w:w="1980" w:type="dxa"/>
-            <w:tcBorders>
-              <w:top w:val="single" w:sz="8" w:space="0" w:color="4BACC6" w:themeColor="accent5"/>
-              <w:left w:val="single" w:sz="8" w:space="0" w:color="4BACC6" w:themeColor="accent5"/>
-              <w:bottom w:val="single" w:sz="8" w:space="0" w:color="4BACC6" w:themeColor="accent5"/>
-              <w:right w:val="single" w:sz="8" w:space="0" w:color="4BACC6" w:themeColor="accent5"/>
-            </w:tcBorders>
-          </w:tcPr>
-          <w:p/>
-        </w:tc>
-      </w:tr>
-      <w:tr>
-        <w:trPr>
-          <w:trHeight w:val="258"/>
-        </w:trPr>
-        <w:tc>
-          <w:tcPr>
-            <w:tcW w:w="2261" w:type="dxa"/>
+              <w:t>02/08/2015</w:t>
+            </w:r>
+          </w:p>
+        </w:tc>
+        <w:tc>
+          <w:tcPr>
+            <w:tcW w:w="1724" w:type="dxa"/>
             <w:tcBorders>
               <w:top w:val="single" w:sz="8" w:space="0" w:color="4BACC6" w:themeColor="accent5"/>
               <w:left w:val="single" w:sz="8" w:space="0" w:color="4BACC6" w:themeColor="accent5"/>
@@ -248,6 +223,27 @@
             <w:shd w:val="clear" w:color="auto" w:fill="D2EAF1" w:themeFill="accent5" w:themeFillTint="3F"/>
           </w:tcPr>
           <w:p>
+            <w:r>
+              <w:t>0.0.1</w:t>
+            </w:r>
+          </w:p>
+        </w:tc>
+      </w:tr>
+      <w:tr>
+        <w:trPr>
+          <w:trHeight w:val="243"/>
+        </w:trPr>
+        <w:tc>
+          <w:tcPr>
+            <w:tcW w:w="1963" w:type="dxa"/>
+            <w:tcBorders>
+              <w:top w:val="single" w:sz="8" w:space="0" w:color="4BACC6" w:themeColor="accent5"/>
+              <w:left w:val="single" w:sz="8" w:space="0" w:color="4BACC6" w:themeColor="accent5"/>
+              <w:bottom w:val="single" w:sz="8" w:space="0" w:color="4BACC6" w:themeColor="accent5"/>
+              <w:right w:val="single" w:sz="8" w:space="0" w:color="4BACC6" w:themeColor="accent5"/>
+            </w:tcBorders>
+          </w:tcPr>
+          <w:p>
             <w:pPr>
               <w:rPr>
                 <w:rFonts w:asciiTheme="majorHAnsi" w:eastAsiaTheme="majorEastAsia" w:hAnsiTheme="majorHAnsi" w:cstheme="majorBidi"/>
@@ -259,7 +255,48 @@
         </w:tc>
         <w:tc>
           <w:tcPr>
-            <w:tcW w:w="5317" w:type="dxa"/>
+            <w:tcW w:w="4337" w:type="dxa"/>
+            <w:tcBorders>
+              <w:top w:val="single" w:sz="8" w:space="0" w:color="4BACC6" w:themeColor="accent5"/>
+              <w:left w:val="single" w:sz="8" w:space="0" w:color="4BACC6" w:themeColor="accent5"/>
+              <w:bottom w:val="single" w:sz="8" w:space="0" w:color="4BACC6" w:themeColor="accent5"/>
+              <w:right w:val="single" w:sz="8" w:space="0" w:color="4BACC6" w:themeColor="accent5"/>
+            </w:tcBorders>
+          </w:tcPr>
+          <w:p/>
+        </w:tc>
+        <w:tc>
+          <w:tcPr>
+            <w:tcW w:w="1552" w:type="dxa"/>
+            <w:tcBorders>
+              <w:top w:val="single" w:sz="8" w:space="0" w:color="4BACC6" w:themeColor="accent5"/>
+              <w:left w:val="single" w:sz="8" w:space="0" w:color="4BACC6" w:themeColor="accent5"/>
+              <w:bottom w:val="single" w:sz="8" w:space="0" w:color="4BACC6" w:themeColor="accent5"/>
+              <w:right w:val="single" w:sz="8" w:space="0" w:color="4BACC6" w:themeColor="accent5"/>
+            </w:tcBorders>
+          </w:tcPr>
+          <w:p/>
+        </w:tc>
+        <w:tc>
+          <w:tcPr>
+            <w:tcW w:w="1724" w:type="dxa"/>
+            <w:tcBorders>
+              <w:top w:val="single" w:sz="8" w:space="0" w:color="4BACC6" w:themeColor="accent5"/>
+              <w:left w:val="single" w:sz="8" w:space="0" w:color="4BACC6" w:themeColor="accent5"/>
+              <w:bottom w:val="single" w:sz="8" w:space="0" w:color="4BACC6" w:themeColor="accent5"/>
+              <w:right w:val="single" w:sz="8" w:space="0" w:color="4BACC6" w:themeColor="accent5"/>
+            </w:tcBorders>
+          </w:tcPr>
+          <w:p/>
+        </w:tc>
+      </w:tr>
+      <w:tr>
+        <w:trPr>
+          <w:trHeight w:val="258"/>
+        </w:trPr>
+        <w:tc>
+          <w:tcPr>
+            <w:tcW w:w="1963" w:type="dxa"/>
             <w:tcBorders>
               <w:top w:val="single" w:sz="8" w:space="0" w:color="4BACC6" w:themeColor="accent5"/>
               <w:left w:val="single" w:sz="8" w:space="0" w:color="4BACC6" w:themeColor="accent5"/>
@@ -268,11 +305,19 @@
             </w:tcBorders>
             <w:shd w:val="clear" w:color="auto" w:fill="D2EAF1" w:themeFill="accent5" w:themeFillTint="3F"/>
           </w:tcPr>
-          <w:p/>
-        </w:tc>
-        <w:tc>
-          <w:tcPr>
-            <w:tcW w:w="1980" w:type="dxa"/>
+          <w:p>
+            <w:pPr>
+              <w:rPr>
+                <w:rFonts w:asciiTheme="majorHAnsi" w:eastAsiaTheme="majorEastAsia" w:hAnsiTheme="majorHAnsi" w:cstheme="majorBidi"/>
+                <w:b/>
+                <w:bCs/>
+              </w:rPr>
+            </w:pPr>
+          </w:p>
+        </w:tc>
+        <w:tc>
+          <w:tcPr>
+            <w:tcW w:w="4337" w:type="dxa"/>
             <w:tcBorders>
               <w:top w:val="single" w:sz="8" w:space="0" w:color="4BACC6" w:themeColor="accent5"/>
               <w:left w:val="single" w:sz="8" w:space="0" w:color="4BACC6" w:themeColor="accent5"/>
@@ -283,46 +328,84 @@
           </w:tcPr>
           <w:p/>
         </w:tc>
-      </w:tr>
-      <w:tr>
-        <w:trPr>
-          <w:trHeight w:val="243"/>
-        </w:trPr>
-        <w:tc>
-          <w:tcPr>
-            <w:tcW w:w="2261" w:type="dxa"/>
+        <w:tc>
+          <w:tcPr>
+            <w:tcW w:w="1552" w:type="dxa"/>
             <w:tcBorders>
               <w:top w:val="single" w:sz="8" w:space="0" w:color="4BACC6" w:themeColor="accent5"/>
               <w:left w:val="single" w:sz="8" w:space="0" w:color="4BACC6" w:themeColor="accent5"/>
               <w:bottom w:val="single" w:sz="8" w:space="0" w:color="4BACC6" w:themeColor="accent5"/>
               <w:right w:val="single" w:sz="8" w:space="0" w:color="4BACC6" w:themeColor="accent5"/>
             </w:tcBorders>
-          </w:tcPr>
-          <w:p>
-            <w:pPr>
-              <w:rPr>
-                <w:rFonts w:asciiTheme="majorHAnsi" w:eastAsiaTheme="majorEastAsia" w:hAnsiTheme="majorHAnsi" w:cstheme="majorBidi"/>
-                <w:b/>
-                <w:bCs/>
-              </w:rPr>
-            </w:pPr>
-          </w:p>
-        </w:tc>
-        <w:tc>
-          <w:tcPr>
-            <w:tcW w:w="5317" w:type="dxa"/>
+            <w:shd w:val="clear" w:color="auto" w:fill="D2EAF1" w:themeFill="accent5" w:themeFillTint="3F"/>
+          </w:tcPr>
+          <w:p/>
+        </w:tc>
+        <w:tc>
+          <w:tcPr>
+            <w:tcW w:w="1724" w:type="dxa"/>
             <w:tcBorders>
               <w:top w:val="single" w:sz="8" w:space="0" w:color="4BACC6" w:themeColor="accent5"/>
               <w:left w:val="single" w:sz="8" w:space="0" w:color="4BACC6" w:themeColor="accent5"/>
               <w:bottom w:val="single" w:sz="8" w:space="0" w:color="4BACC6" w:themeColor="accent5"/>
               <w:right w:val="single" w:sz="8" w:space="0" w:color="4BACC6" w:themeColor="accent5"/>
             </w:tcBorders>
+            <w:shd w:val="clear" w:color="auto" w:fill="D2EAF1" w:themeFill="accent5" w:themeFillTint="3F"/>
           </w:tcPr>
           <w:p/>
         </w:tc>
-        <w:tc>
-          <w:tcPr>
-            <w:tcW w:w="1980" w:type="dxa"/>
+      </w:tr>
+      <w:tr>
+        <w:trPr>
+          <w:trHeight w:val="243"/>
+        </w:trPr>
+        <w:tc>
+          <w:tcPr>
+            <w:tcW w:w="1963" w:type="dxa"/>
+            <w:tcBorders>
+              <w:top w:val="single" w:sz="8" w:space="0" w:color="4BACC6" w:themeColor="accent5"/>
+              <w:left w:val="single" w:sz="8" w:space="0" w:color="4BACC6" w:themeColor="accent5"/>
+              <w:bottom w:val="single" w:sz="8" w:space="0" w:color="4BACC6" w:themeColor="accent5"/>
+              <w:right w:val="single" w:sz="8" w:space="0" w:color="4BACC6" w:themeColor="accent5"/>
+            </w:tcBorders>
+          </w:tcPr>
+          <w:p>
+            <w:pPr>
+              <w:rPr>
+                <w:rFonts w:asciiTheme="majorHAnsi" w:eastAsiaTheme="majorEastAsia" w:hAnsiTheme="majorHAnsi" w:cstheme="majorBidi"/>
+                <w:b/>
+                <w:bCs/>
+              </w:rPr>
+            </w:pPr>
+          </w:p>
+        </w:tc>
+        <w:tc>
+          <w:tcPr>
+            <w:tcW w:w="4337" w:type="dxa"/>
+            <w:tcBorders>
+              <w:top w:val="single" w:sz="8" w:space="0" w:color="4BACC6" w:themeColor="accent5"/>
+              <w:left w:val="single" w:sz="8" w:space="0" w:color="4BACC6" w:themeColor="accent5"/>
+              <w:bottom w:val="single" w:sz="8" w:space="0" w:color="4BACC6" w:themeColor="accent5"/>
+              <w:right w:val="single" w:sz="8" w:space="0" w:color="4BACC6" w:themeColor="accent5"/>
+            </w:tcBorders>
+          </w:tcPr>
+          <w:p/>
+        </w:tc>
+        <w:tc>
+          <w:tcPr>
+            <w:tcW w:w="1552" w:type="dxa"/>
+            <w:tcBorders>
+              <w:top w:val="single" w:sz="8" w:space="0" w:color="4BACC6" w:themeColor="accent5"/>
+              <w:left w:val="single" w:sz="8" w:space="0" w:color="4BACC6" w:themeColor="accent5"/>
+              <w:bottom w:val="single" w:sz="8" w:space="0" w:color="4BACC6" w:themeColor="accent5"/>
+              <w:right w:val="single" w:sz="8" w:space="0" w:color="4BACC6" w:themeColor="accent5"/>
+            </w:tcBorders>
+          </w:tcPr>
+          <w:p/>
+        </w:tc>
+        <w:tc>
+          <w:tcPr>
+            <w:tcW w:w="1724" w:type="dxa"/>
             <w:tcBorders>
               <w:top w:val="single" w:sz="8" w:space="0" w:color="4BACC6" w:themeColor="accent5"/>
               <w:left w:val="single" w:sz="8" w:space="0" w:color="4BACC6" w:themeColor="accent5"/>
@@ -2477,7 +2560,7 @@
               <w:rStyle w:val="PageNumber"/>
               <w:noProof/>
             </w:rPr>
-            <w:t>4</w:t>
+            <w:t>1</w:t>
           </w:r>
           <w:r>
             <w:rPr>

</xml_diff>

<commit_message>
Added JIRA to project plan Phase 1
</commit_message>
<xml_diff>
--- a/Project Planning/Project Plan.docx
+++ b/Project Planning/Project Plan.docx
@@ -949,70 +949,6 @@
               <w:t>Think about process for Quality Management</w:t>
             </w:r>
           </w:p>
-        </w:tc>
-        <w:tc>
-          <w:tcPr>
-            <w:tcW w:w="1440" w:type="dxa"/>
-          </w:tcPr>
-          <w:p>
-            <w:pPr>
-              <w:pStyle w:val="BodyText"/>
-              <w:spacing w:before="60"/>
-              <w:ind w:left="0"/>
-            </w:pPr>
-            <w:r>
-              <w:t>02/01/2015</w:t>
-            </w:r>
-          </w:p>
-        </w:tc>
-        <w:tc>
-          <w:tcPr>
-            <w:tcW w:w="918" w:type="dxa"/>
-          </w:tcPr>
-          <w:p>
-            <w:pPr>
-              <w:pStyle w:val="BodyText"/>
-              <w:spacing w:before="60"/>
-              <w:ind w:left="0"/>
-            </w:pPr>
-            <w:r>
-              <w:t>2 weeks</w:t>
-            </w:r>
-          </w:p>
-        </w:tc>
-      </w:tr>
-      <w:tr>
-        <w:tc>
-          <w:tcPr>
-            <w:tcW w:w="1098" w:type="dxa"/>
-          </w:tcPr>
-          <w:p>
-            <w:pPr>
-              <w:pStyle w:val="BodyText"/>
-              <w:spacing w:before="60"/>
-              <w:ind w:left="0"/>
-            </w:pPr>
-          </w:p>
-        </w:tc>
-        <w:tc>
-          <w:tcPr>
-            <w:tcW w:w="900" w:type="dxa"/>
-          </w:tcPr>
-          <w:p>
-            <w:pPr>
-              <w:pStyle w:val="BodyText"/>
-              <w:spacing w:before="60"/>
-              <w:ind w:left="0"/>
-            </w:pPr>
-            <w:r>
-              <w:t>I2</w:t>
-            </w:r>
-          </w:p>
-        </w:tc>
-        <w:tc>
-          <w:tcPr>
-            <w:tcW w:w="4500" w:type="dxa"/>
-          </w:tcPr>
           <w:p>
             <w:pPr>
               <w:pStyle w:val="BodyText"/>
@@ -1023,9 +959,73 @@
               <w:spacing w:before="60"/>
             </w:pPr>
             <w:r>
-              <w:t>Identify and outline requirements</w:t>
-            </w:r>
-          </w:p>
+              <w:t>Setup JIRA</w:t>
+            </w:r>
+          </w:p>
+        </w:tc>
+        <w:tc>
+          <w:tcPr>
+            <w:tcW w:w="1440" w:type="dxa"/>
+          </w:tcPr>
+          <w:p>
+            <w:pPr>
+              <w:pStyle w:val="BodyText"/>
+              <w:spacing w:before="60"/>
+              <w:ind w:left="0"/>
+            </w:pPr>
+            <w:r>
+              <w:t>02/01/2015</w:t>
+            </w:r>
+          </w:p>
+        </w:tc>
+        <w:tc>
+          <w:tcPr>
+            <w:tcW w:w="918" w:type="dxa"/>
+          </w:tcPr>
+          <w:p>
+            <w:pPr>
+              <w:pStyle w:val="BodyText"/>
+              <w:spacing w:before="60"/>
+              <w:ind w:left="0"/>
+            </w:pPr>
+            <w:r>
+              <w:t>2 weeks</w:t>
+            </w:r>
+          </w:p>
+        </w:tc>
+      </w:tr>
+      <w:tr>
+        <w:tc>
+          <w:tcPr>
+            <w:tcW w:w="1098" w:type="dxa"/>
+          </w:tcPr>
+          <w:p>
+            <w:pPr>
+              <w:pStyle w:val="BodyText"/>
+              <w:spacing w:before="60"/>
+              <w:ind w:left="0"/>
+            </w:pPr>
+          </w:p>
+        </w:tc>
+        <w:tc>
+          <w:tcPr>
+            <w:tcW w:w="900" w:type="dxa"/>
+          </w:tcPr>
+          <w:p>
+            <w:pPr>
+              <w:pStyle w:val="BodyText"/>
+              <w:spacing w:before="60"/>
+              <w:ind w:left="0"/>
+            </w:pPr>
+            <w:r>
+              <w:t>I2</w:t>
+            </w:r>
+          </w:p>
+        </w:tc>
+        <w:tc>
+          <w:tcPr>
+            <w:tcW w:w="4500" w:type="dxa"/>
+          </w:tcPr>
           <w:p>
             <w:pPr>
               <w:pStyle w:val="BodyText"/>
@@ -1036,11 +1036,7 @@
               <w:spacing w:before="60"/>
             </w:pPr>
             <w:r>
-              <w:t xml:space="preserve">Prepare detailed system wide </w:t>
-            </w:r>
-            <w:r>
-              <w:lastRenderedPageBreak/>
-              <w:t>requirements</w:t>
+              <w:t>Identify and outline requirements</w:t>
             </w:r>
           </w:p>
           <w:p>
@@ -1053,6 +1049,20 @@
               <w:spacing w:before="60"/>
             </w:pPr>
             <w:r>
+              <w:lastRenderedPageBreak/>
+              <w:t>Prepare detailed system wide requirements</w:t>
+            </w:r>
+          </w:p>
+          <w:p>
+            <w:pPr>
+              <w:pStyle w:val="BodyText"/>
+              <w:numPr>
+                <w:ilvl w:val="0"/>
+                <w:numId w:val="14"/>
+              </w:numPr>
+              <w:spacing w:before="60"/>
+            </w:pPr>
+            <w:r>
               <w:t>Analyze existing systems</w:t>
             </w:r>
           </w:p>
@@ -1847,6 +1857,7 @@
               <w:spacing w:before="60"/>
             </w:pPr>
             <w:r>
+              <w:lastRenderedPageBreak/>
               <w:t>Develop test cases</w:t>
             </w:r>
           </w:p>
@@ -1860,7 +1871,6 @@
               <w:spacing w:before="60"/>
             </w:pPr>
             <w:r>
-              <w:lastRenderedPageBreak/>
               <w:t>Write code</w:t>
             </w:r>
           </w:p>
@@ -2560,7 +2570,7 @@
               <w:rStyle w:val="PageNumber"/>
               <w:noProof/>
             </w:rPr>
-            <w:t>1</w:t>
+            <w:t>2</w:t>
           </w:r>
           <w:r>
             <w:rPr>

</xml_diff>